<commit_message>
essai mais bloquer car docx est limité avec la manipulation des tables word. Il faudrait la récrer en entier
</commit_message>
<xml_diff>
--- a/Test.docx
+++ b/Test.docx
@@ -2166,181 +2166,45 @@
               </w:rPr>
             </w:pPr>
           </w:p>
+          <w:p>
+            <w:pPr>
+              <w:rPr>
+                <w:b/>
+                <w:szCs w:val="24"/>
+              </w:rPr>
+            </w:pPr>
+            <w:r>
+              <w:rPr>
+                <w:szCs w:val="24"/>
+              </w:rPr>
+              <w:t xml:space="preserve"> </w:t>
+            </w:r>
+          </w:p>
           <w:tbl>
             <w:tblPr>
-              <w:tblStyle w:val="Grilledutableau"/>
-              <w:tblW w:w="0" w:type="auto"/>
-              <w:tblLayout w:type="fixed"/>
-              <w:tblLook w:val="04A0" w:firstRow="1" w:lastRow="0" w:firstColumn="1" w:lastColumn="0" w:noHBand="0" w:noVBand="1"/>
+              <w:tblW w:type="auto" w:w="0"/>
+              <w:tblLook w:firstColumn="1" w:firstRow="1" w:lastColumn="0" w:lastRow="0" w:noHBand="0" w:noVBand="1" w:val="04A0"/>
             </w:tblPr>
             <w:tblGrid>
-              <w:gridCol w:w="3132"/>
-              <w:gridCol w:w="3132"/>
-              <w:gridCol w:w="3133"/>
+              <w:gridCol w:w="4814"/>
+              <w:gridCol w:w="4814"/>
             </w:tblGrid>
             <w:tr>
               <w:tc>
                 <w:tcPr>
-                  <w:tcW w:w="3132" w:type="dxa"/>
+                  <w:tcW w:type="dxa" w:w="4814"/>
                 </w:tcPr>
-                <w:p>
-                  <w:pPr>
-                    <w:jc w:val="center"/>
-                    <w:rPr>
-                      <w:szCs w:val="24"/>
-                    </w:rPr>
-                  </w:pPr>
-                  <w:bookmarkStart w:id="22" w:name="BkTabEssais_TabEquips"/>
-                  <w:bookmarkEnd w:id="22"/>
-                  <w:r>
-                    <w:rPr>
-                      <w:szCs w:val="24"/>
-                    </w:rPr>
-                    <w:t>Nom</w:t>
-                  </w:r>
-                </w:p>
+                <w:p/>
               </w:tc>
               <w:tc>
                 <w:tcPr>
-                  <w:tcW w:w="3132" w:type="dxa"/>
-                  <w:vAlign w:val="center"/>
+                  <w:tcW w:type="dxa" w:w="4814"/>
                 </w:tcPr>
-                <w:p>
-                  <w:pPr>
-                    <w:jc w:val="center"/>
-                    <w:rPr>
-                      <w:szCs w:val="24"/>
-                    </w:rPr>
-                  </w:pPr>
-                  <w:r>
-                    <w:rPr>
-                      <w:szCs w:val="24"/>
-                    </w:rPr>
-                    <w:t>Date maintenance</w:t>
-                  </w:r>
-                  <w:r>
-                    <w:rPr>
-                      <w:szCs w:val="24"/>
-                    </w:rPr>
-                    <w:t xml:space="preserve"> / </w:t>
-                  </w:r>
-                  <w:r>
-                    <w:rPr>
-                      <w:i/>
-                      <w:szCs w:val="24"/>
-                    </w:rPr>
-                    <w:t>Maintenance date</w:t>
-                  </w:r>
-                </w:p>
-              </w:tc>
-              <w:tc>
-                <w:tcPr>
-                  <w:tcW w:w="3133" w:type="dxa"/>
-                  <w:vAlign w:val="center"/>
-                </w:tcPr>
-                <w:p>
-                  <w:pPr>
-                    <w:jc w:val="center"/>
-                    <w:rPr>
-                      <w:szCs w:val="24"/>
-                    </w:rPr>
-                  </w:pPr>
-                  <w:r>
-                    <w:rPr>
-                      <w:szCs w:val="24"/>
-                    </w:rPr>
-                    <w:t>Date de la prochaine maintenance</w:t>
-                  </w:r>
-                  <w:r>
-                    <w:rPr>
-                      <w:szCs w:val="24"/>
-                    </w:rPr>
-                    <w:t xml:space="preserve"> / </w:t>
-                  </w:r>
-                  <w:r>
-                    <w:rPr>
-                      <w:i/>
-                      <w:szCs w:val="24"/>
-                    </w:rPr>
-                    <w:t>Next maintenance</w:t>
-                  </w:r>
-                </w:p>
-              </w:tc>
-            </w:tr>
-            <w:tr>
-              <w:tc>
-                <w:tcPr>
-                  <w:tcW w:w="3132" w:type="dxa"/>
-                </w:tcPr>
-                <w:p>
-                  <w:pPr>
-                    <w:jc w:val="center"/>
-                    <w:rPr>
-                      <w:szCs w:val="24"/>
-                    </w:rPr>
-                  </w:pPr>
-                  <w:r>
-                    <w:rPr>
-                      <w:rFonts w:ascii="Calibri" w:eastAsia="Calibri" w:hAnsi="Calibri" w:cs="Calibri"/>
-                    </w:rPr>
-                    <w:t>SAA</w:t>
-                  </w:r>
-                </w:p>
-              </w:tc>
-              <w:tc>
-                <w:tcPr>
-                  <w:tcW w:w="3132" w:type="dxa"/>
-                </w:tcPr>
-                <w:p>
-                  <w:pPr>
-                    <w:jc w:val="center"/>
-                    <w:rPr>
-                      <w:szCs w:val="24"/>
-                    </w:rPr>
-                  </w:pPr>
-                  <w:r>
-                    <w:rPr>
-                      <w:rFonts w:ascii="Calibri" w:eastAsia="Calibri" w:hAnsi="Calibri" w:cs="Calibri"/>
-                    </w:rPr>
-                    <w:t>09/07/2021</w:t>
-                  </w:r>
-                </w:p>
-              </w:tc>
-              <w:tc>
-                <w:tcPr>
-                  <w:tcW w:w="3133" w:type="dxa"/>
-                </w:tcPr>
-                <w:p>
-                  <w:pPr>
-                    <w:jc w:val="center"/>
-                    <w:rPr>
-                      <w:szCs w:val="24"/>
-                    </w:rPr>
-                  </w:pPr>
-                  <w:r>
-                    <w:rPr>
-                      <w:rFonts w:ascii="Calibri" w:eastAsia="Calibri" w:hAnsi="Calibri" w:cs="Calibri"/>
-                    </w:rPr>
-                    <w:t>09/07/2022</w:t>
-                  </w:r>
-                </w:p>
+                <w:p/>
               </w:tc>
             </w:tr>
           </w:tbl>
-          <w:p>
-            <w:pPr>
-              <w:rPr>
-                <w:b/>
-                <w:szCs w:val="24"/>
-              </w:rPr>
-            </w:pPr>
-            <w:r>
-              <w:rPr>
-                <w:szCs w:val="24"/>
-              </w:rPr>
-              <w:t xml:space="preserve"> </w:t>
-            </w:r>
-          </w:p>
+          <w:p/>
         </w:tc>
       </w:tr>
       <w:tr>
@@ -2569,109 +2433,41 @@
             </w:tcBorders>
             <w:vAlign w:val="center"/>
           </w:tcPr>
+          <w:p>
+            <w:pPr>
+              <w:jc w:val="center"/>
+              <w:rPr>
+                <w:sz w:val="20"/>
+              </w:rPr>
+            </w:pPr>
+            <w:bookmarkStart w:id="25" w:name="BkTabEssais_ConditionsEssais"/>
+            <w:bookmarkEnd w:id="25"/>
+          </w:p>
           <w:tbl>
             <w:tblPr>
-              <w:tblW w:w="5000" w:type="pct"/>
-              <w:tblBorders>
-                <w:top w:val="single" w:sz="4" w:space="0" w:color="auto"/>
-                <w:left w:val="single" w:sz="4" w:space="0" w:color="auto"/>
-                <w:bottom w:val="single" w:sz="4" w:space="0" w:color="auto"/>
-                <w:right w:val="single" w:sz="4" w:space="0" w:color="auto"/>
-                <w:insideH w:val="single" w:sz="4" w:space="0" w:color="auto"/>
-                <w:insideV w:val="single" w:sz="4" w:space="0" w:color="auto"/>
-              </w:tblBorders>
-              <w:tblLayout w:type="fixed"/>
-              <w:tblLook w:val="04A0" w:firstRow="1" w:lastRow="0" w:firstColumn="1" w:lastColumn="0" w:noHBand="0" w:noVBand="1"/>
+              <w:tblW w:type="auto" w:w="0"/>
+              <w:tblLook w:firstColumn="1" w:firstRow="1" w:lastColumn="0" w:lastRow="0" w:noHBand="0" w:noVBand="1" w:val="04A0"/>
             </w:tblPr>
             <w:tblGrid>
-              <w:gridCol w:w="4701"/>
-              <w:gridCol w:w="4701"/>
+              <w:gridCol w:w="4814"/>
+              <w:gridCol w:w="4814"/>
             </w:tblGrid>
             <w:tr>
               <w:tc>
                 <w:tcPr>
-                  <w:tcW w:w="4701" w:type="dxa"/>
+                  <w:tcW w:type="dxa" w:w="4814"/>
                 </w:tcPr>
-                <w:p>
-                  <w:pPr>
-                    <w:jc w:val="center"/>
-                    <w:rPr>
-                      <w:sz w:val="20"/>
-                    </w:rPr>
-                  </w:pPr>
-                  <w:r>
-                    <w:rPr>
-                      <w:sz w:val="20"/>
-                    </w:rPr>
-                    <w:t>Items de l'essai</w:t>
-                  </w:r>
-                </w:p>
+                <w:p/>
               </w:tc>
               <w:tc>
                 <w:tcPr>
-                  <w:tcW w:w="4701" w:type="dxa"/>
+                  <w:tcW w:type="dxa" w:w="4814"/>
                 </w:tcPr>
-                <w:p>
-                  <w:pPr>
-                    <w:jc w:val="center"/>
-                    <w:rPr>
-                      <w:sz w:val="20"/>
-                    </w:rPr>
-                  </w:pPr>
-                  <w:r>
-                    <w:rPr>
-                      <w:sz w:val="20"/>
-                    </w:rPr>
-                    <w:t>NA</w:t>
-                  </w:r>
-                </w:p>
-              </w:tc>
-            </w:tr>
-            <w:tr>
-              <w:tc>
-                <w:tcPr>
-                  <w:tcW w:w="4701" w:type="dxa"/>
-                </w:tcPr>
-                <w:p>
-                  <w:pPr>
-                    <w:jc w:val="center"/>
-                    <w:rPr>
-                      <w:sz w:val="20"/>
-                    </w:rPr>
-                  </w:pPr>
-                  <w:r>
-                    <w:rPr>
-                      <w:sz w:val="20"/>
-                    </w:rPr>
-                    <w:t>I22000059</w:t>
-                  </w:r>
-                </w:p>
-              </w:tc>
-              <w:tc>
-                <w:tcPr>
-                  <w:tcW w:w="4701" w:type="dxa"/>
-                </w:tcPr>
-                <w:p>
-                  <w:pPr>
-                    <w:jc w:val="center"/>
-                    <w:rPr>
-                      <w:sz w:val="20"/>
-                    </w:rPr>
-                  </w:pPr>
-                </w:p>
+                <w:p/>
               </w:tc>
             </w:tr>
           </w:tbl>
-          <w:p>
-            <w:pPr>
-              <w:jc w:val="center"/>
-              <w:rPr>
-                <w:sz w:val="20"/>
-              </w:rPr>
-            </w:pPr>
-            <w:bookmarkStart w:id="25" w:name="BkTabEssais_ConditionsEssais"/>
-            <w:bookmarkEnd w:id="25"/>
-          </w:p>
+          <w:p/>
         </w:tc>
       </w:tr>
       <w:tr>
@@ -2738,451 +2534,41 @@
             </w:tcBorders>
             <w:vAlign w:val="center"/>
           </w:tcPr>
+          <w:p>
+            <w:pPr>
+              <w:jc w:val="center"/>
+              <w:rPr>
+                <w:sz w:val="20"/>
+              </w:rPr>
+            </w:pPr>
+            <w:bookmarkStart w:id="26" w:name="BkTAbEssai_Resultats"/>
+            <w:bookmarkEnd w:id="26"/>
+          </w:p>
           <w:tbl>
             <w:tblPr>
-              <w:tblW w:w="5000" w:type="pct"/>
-              <w:tblBorders>
-                <w:top w:val="single" w:sz="4" w:space="0" w:color="auto"/>
-                <w:left w:val="single" w:sz="4" w:space="0" w:color="auto"/>
-                <w:bottom w:val="single" w:sz="4" w:space="0" w:color="auto"/>
-                <w:right w:val="single" w:sz="4" w:space="0" w:color="auto"/>
-                <w:insideH w:val="single" w:sz="4" w:space="0" w:color="auto"/>
-                <w:insideV w:val="single" w:sz="4" w:space="0" w:color="auto"/>
-              </w:tblBorders>
-              <w:tblLayout w:type="fixed"/>
-              <w:tblLook w:val="04A0" w:firstRow="1" w:lastRow="0" w:firstColumn="1" w:lastColumn="0" w:noHBand="0" w:noVBand="1"/>
+              <w:tblW w:type="auto" w:w="0"/>
+              <w:tblLook w:firstColumn="1" w:firstRow="1" w:lastColumn="0" w:lastRow="0" w:noHBand="0" w:noVBand="1" w:val="04A0"/>
             </w:tblPr>
             <w:tblGrid>
-              <w:gridCol w:w="783"/>
-              <w:gridCol w:w="783"/>
-              <w:gridCol w:w="783"/>
-              <w:gridCol w:w="783"/>
-              <w:gridCol w:w="783"/>
-              <w:gridCol w:w="783"/>
-              <w:gridCol w:w="784"/>
-              <w:gridCol w:w="784"/>
-              <w:gridCol w:w="784"/>
-              <w:gridCol w:w="784"/>
-              <w:gridCol w:w="784"/>
-              <w:gridCol w:w="784"/>
+              <w:gridCol w:w="4814"/>
+              <w:gridCol w:w="4814"/>
             </w:tblGrid>
             <w:tr>
               <w:tc>
                 <w:tcPr>
-                  <w:tcW w:w="783" w:type="dxa"/>
+                  <w:tcW w:type="dxa" w:w="4814"/>
                 </w:tcPr>
-                <w:p>
-                  <w:pPr>
-                    <w:jc w:val="center"/>
-                    <w:rPr>
-                      <w:sz w:val="20"/>
-                    </w:rPr>
-                  </w:pPr>
-                  <w:r>
-                    <w:rPr>
-                      <w:sz w:val="20"/>
-                    </w:rPr>
-                    <w:t>Items de l'essai</w:t>
-                  </w:r>
-                </w:p>
+                <w:p/>
               </w:tc>
               <w:tc>
                 <w:tcPr>
-                  <w:tcW w:w="783" w:type="dxa"/>
+                  <w:tcW w:type="dxa" w:w="4814"/>
                 </w:tcPr>
-                <w:p>
-                  <w:pPr>
-                    <w:jc w:val="center"/>
-                    <w:rPr>
-                      <w:sz w:val="20"/>
-                    </w:rPr>
-                  </w:pPr>
-                  <w:r>
-                    <w:rPr>
-                      <w:sz w:val="20"/>
-                    </w:rPr>
-                    <w:t>Eléments à tester</w:t>
-                  </w:r>
-                </w:p>
-              </w:tc>
-              <w:tc>
-                <w:tcPr>
-                  <w:tcW w:w="783" w:type="dxa"/>
-                </w:tcPr>
-                <w:p>
-                  <w:pPr>
-                    <w:jc w:val="center"/>
-                    <w:rPr>
-                      <w:sz w:val="20"/>
-                    </w:rPr>
-                  </w:pPr>
-                  <w:r>
-                    <w:rPr>
-                      <w:sz w:val="20"/>
-                    </w:rPr>
-                    <w:t>Ag</w:t>
-                  </w:r>
-                </w:p>
-              </w:tc>
-              <w:tc>
-                <w:tcPr>
-                  <w:tcW w:w="783" w:type="dxa"/>
-                </w:tcPr>
-                <w:p>
-                  <w:pPr>
-                    <w:jc w:val="center"/>
-                    <w:rPr>
-                      <w:sz w:val="20"/>
-                    </w:rPr>
-                  </w:pPr>
-                  <w:r>
-                    <w:rPr>
-                      <w:sz w:val="20"/>
-                    </w:rPr>
-                    <w:t>As</w:t>
-                  </w:r>
-                </w:p>
-              </w:tc>
-              <w:tc>
-                <w:tcPr>
-                  <w:tcW w:w="783" w:type="dxa"/>
-                </w:tcPr>
-                <w:p>
-                  <w:pPr>
-                    <w:jc w:val="center"/>
-                    <w:rPr>
-                      <w:sz w:val="20"/>
-                    </w:rPr>
-                  </w:pPr>
-                  <w:r>
-                    <w:rPr>
-                      <w:sz w:val="20"/>
-                    </w:rPr>
-                    <w:t>Bi</w:t>
-                  </w:r>
-                </w:p>
-              </w:tc>
-              <w:tc>
-                <w:tcPr>
-                  <w:tcW w:w="783" w:type="dxa"/>
-                </w:tcPr>
-                <w:p>
-                  <w:pPr>
-                    <w:jc w:val="center"/>
-                    <w:rPr>
-                      <w:sz w:val="20"/>
-                    </w:rPr>
-                  </w:pPr>
-                  <w:r>
-                    <w:rPr>
-                      <w:sz w:val="20"/>
-                    </w:rPr>
-                    <w:t>Cd</w:t>
-                  </w:r>
-                </w:p>
-              </w:tc>
-              <w:tc>
-                <w:tcPr>
-                  <w:tcW w:w="784" w:type="dxa"/>
-                </w:tcPr>
-                <w:p>
-                  <w:pPr>
-                    <w:jc w:val="center"/>
-                    <w:rPr>
-                      <w:sz w:val="20"/>
-                    </w:rPr>
-                  </w:pPr>
-                  <w:r>
-                    <w:rPr>
-                      <w:sz w:val="20"/>
-                    </w:rPr>
-                    <w:t>Mg</w:t>
-                  </w:r>
-                </w:p>
-              </w:tc>
-              <w:tc>
-                <w:tcPr>
-                  <w:tcW w:w="784" w:type="dxa"/>
-                </w:tcPr>
-                <w:p>
-                  <w:pPr>
-                    <w:jc w:val="center"/>
-                    <w:rPr>
-                      <w:sz w:val="20"/>
-                    </w:rPr>
-                  </w:pPr>
-                  <w:r>
-                    <w:rPr>
-                      <w:sz w:val="20"/>
-                    </w:rPr>
-                    <w:t>Pb</w:t>
-                  </w:r>
-                </w:p>
-              </w:tc>
-              <w:tc>
-                <w:tcPr>
-                  <w:tcW w:w="784" w:type="dxa"/>
-                </w:tcPr>
-                <w:p>
-                  <w:pPr>
-                    <w:jc w:val="center"/>
-                    <w:rPr>
-                      <w:sz w:val="20"/>
-                    </w:rPr>
-                  </w:pPr>
-                  <w:r>
-                    <w:rPr>
-                      <w:sz w:val="20"/>
-                    </w:rPr>
-                    <w:t>Sb</w:t>
-                  </w:r>
-                </w:p>
-              </w:tc>
-              <w:tc>
-                <w:tcPr>
-                  <w:tcW w:w="784" w:type="dxa"/>
-                </w:tcPr>
-                <w:p>
-                  <w:pPr>
-                    <w:jc w:val="center"/>
-                    <w:rPr>
-                      <w:sz w:val="20"/>
-                    </w:rPr>
-                  </w:pPr>
-                  <w:r>
-                    <w:rPr>
-                      <w:sz w:val="20"/>
-                    </w:rPr>
-                    <w:t>Se</w:t>
-                  </w:r>
-                </w:p>
-              </w:tc>
-              <w:tc>
-                <w:tcPr>
-                  <w:tcW w:w="784" w:type="dxa"/>
-                </w:tcPr>
-                <w:p>
-                  <w:pPr>
-                    <w:jc w:val="center"/>
-                    <w:rPr>
-                      <w:sz w:val="20"/>
-                    </w:rPr>
-                  </w:pPr>
-                  <w:r>
-                    <w:rPr>
-                      <w:sz w:val="20"/>
-                    </w:rPr>
-                    <w:t>Sn</w:t>
-                  </w:r>
-                </w:p>
-              </w:tc>
-              <w:tc>
-                <w:tcPr>
-                  <w:tcW w:w="784" w:type="dxa"/>
-                </w:tcPr>
-                <w:p>
-                  <w:pPr>
-                    <w:jc w:val="center"/>
-                    <w:rPr>
-                      <w:sz w:val="20"/>
-                    </w:rPr>
-                  </w:pPr>
-                  <w:r>
-                    <w:rPr>
-                      <w:sz w:val="20"/>
-                    </w:rPr>
-                    <w:t>Te</w:t>
-                  </w:r>
-                </w:p>
-              </w:tc>
-            </w:tr>
-            <w:tr>
-              <w:tc>
-                <w:tcPr>
-                  <w:tcW w:w="783" w:type="dxa"/>
-                </w:tcPr>
-                <w:p>
-                  <w:pPr>
-                    <w:jc w:val="center"/>
-                    <w:rPr>
-                      <w:sz w:val="20"/>
-                    </w:rPr>
-                  </w:pPr>
-                  <w:r>
-                    <w:rPr>
-                      <w:sz w:val="20"/>
-                    </w:rPr>
-                    <w:t>I22000059</w:t>
-                  </w:r>
-                </w:p>
-              </w:tc>
-              <w:tc>
-                <w:tcPr>
-                  <w:tcW w:w="783" w:type="dxa"/>
-                </w:tcPr>
-                <w:p>
-                  <w:pPr>
-                    <w:jc w:val="center"/>
-                    <w:rPr>
-                      <w:sz w:val="20"/>
-                    </w:rPr>
-                  </w:pPr>
-                  <w:r>
-                    <w:rPr>
-                      <w:sz w:val="20"/>
-                    </w:rPr>
-                    <w:t>Pb</w:t>
-                  </w:r>
-                </w:p>
-              </w:tc>
-              <w:tc>
-                <w:tcPr>
-                  <w:tcW w:w="783" w:type="dxa"/>
-                </w:tcPr>
-                <w:p>
-                  <w:pPr>
-                    <w:jc w:val="center"/>
-                    <w:rPr>
-                      <w:sz w:val="20"/>
-                    </w:rPr>
-                  </w:pPr>
-                </w:p>
-              </w:tc>
-              <w:tc>
-                <w:tcPr>
-                  <w:tcW w:w="783" w:type="dxa"/>
-                </w:tcPr>
-                <w:p>
-                  <w:pPr>
-                    <w:jc w:val="center"/>
-                    <w:rPr>
-                      <w:sz w:val="20"/>
-                    </w:rPr>
-                  </w:pPr>
-                </w:p>
-              </w:tc>
-              <w:tc>
-                <w:tcPr>
-                  <w:tcW w:w="783" w:type="dxa"/>
-                </w:tcPr>
-                <w:p>
-                  <w:pPr>
-                    <w:jc w:val="center"/>
-                    <w:rPr>
-                      <w:sz w:val="20"/>
-                    </w:rPr>
-                  </w:pPr>
-                </w:p>
-              </w:tc>
-              <w:tc>
-                <w:tcPr>
-                  <w:tcW w:w="783" w:type="dxa"/>
-                </w:tcPr>
-                <w:p>
-                  <w:pPr>
-                    <w:jc w:val="center"/>
-                    <w:rPr>
-                      <w:sz w:val="20"/>
-                    </w:rPr>
-                  </w:pPr>
-                </w:p>
-              </w:tc>
-              <w:tc>
-                <w:tcPr>
-                  <w:tcW w:w="784" w:type="dxa"/>
-                </w:tcPr>
-                <w:p>
-                  <w:pPr>
-                    <w:jc w:val="center"/>
-                    <w:rPr>
-                      <w:sz w:val="20"/>
-                    </w:rPr>
-                  </w:pPr>
-                </w:p>
-              </w:tc>
-              <w:tc>
-                <w:tcPr>
-                  <w:tcW w:w="784" w:type="dxa"/>
-                </w:tcPr>
-                <w:p>
-                  <w:pPr>
-                    <w:jc w:val="center"/>
-                    <w:rPr>
-                      <w:sz w:val="20"/>
-                    </w:rPr>
-                  </w:pPr>
-                  <w:r>
-                    <w:rPr>
-                      <w:sz w:val="20"/>
-                    </w:rPr>
-                    <w:t>&lt; 0.0001 %</w:t>
-                  </w:r>
-                </w:p>
-              </w:tc>
-              <w:tc>
-                <w:tcPr>
-                  <w:tcW w:w="784" w:type="dxa"/>
-                </w:tcPr>
-                <w:p>
-                  <w:pPr>
-                    <w:jc w:val="center"/>
-                    <w:rPr>
-                      <w:sz w:val="20"/>
-                    </w:rPr>
-                  </w:pPr>
-                </w:p>
-              </w:tc>
-              <w:tc>
-                <w:tcPr>
-                  <w:tcW w:w="784" w:type="dxa"/>
-                </w:tcPr>
-                <w:p>
-                  <w:pPr>
-                    <w:jc w:val="center"/>
-                    <w:rPr>
-                      <w:sz w:val="20"/>
-                    </w:rPr>
-                  </w:pPr>
-                </w:p>
-              </w:tc>
-              <w:tc>
-                <w:tcPr>
-                  <w:tcW w:w="784" w:type="dxa"/>
-                </w:tcPr>
-                <w:p>
-                  <w:pPr>
-                    <w:jc w:val="center"/>
-                    <w:rPr>
-                      <w:sz w:val="20"/>
-                    </w:rPr>
-                  </w:pPr>
-                </w:p>
-              </w:tc>
-              <w:tc>
-                <w:tcPr>
-                  <w:tcW w:w="784" w:type="dxa"/>
-                </w:tcPr>
-                <w:p>
-                  <w:pPr>
-                    <w:jc w:val="center"/>
-                    <w:rPr>
-                      <w:sz w:val="20"/>
-                    </w:rPr>
-                  </w:pPr>
-                </w:p>
+                <w:p/>
               </w:tc>
             </w:tr>
           </w:tbl>
-          <w:p>
-            <w:pPr>
-              <w:jc w:val="center"/>
-              <w:rPr>
-                <w:sz w:val="20"/>
-              </w:rPr>
-            </w:pPr>
-            <w:bookmarkStart w:id="26" w:name="BkTAbEssai_Resultats"/>
-            <w:bookmarkEnd w:id="26"/>
-          </w:p>
+          <w:p/>
         </w:tc>
       </w:tr>
       <w:tr>

</xml_diff>